<commit_message>
reporte template algo listo
</commit_message>
<xml_diff>
--- a/armaTuFiesta/reports/reporte1.docx
+++ b/armaTuFiesta/reports/reporte1.docx
@@ -145,6 +145,415 @@
         <w:br/>
         <w:t>Número total de fiestas</w:t>
       </w:r>
+    </w:p>
+    <w:p>
+      <w:pPr>
+        <w:rPr>
+          <w:rFonts w:ascii="Open Sans" w:hAnsi="Open Sans" w:cs="Open Sans"/>
+        </w:rPr>
+      </w:pPr>
+      <w:r>
+        <w:rPr>
+          <w:rFonts w:ascii="Open Sans" w:hAnsi="Open Sans" w:cs="Open Sans"/>
+        </w:rPr>
+        <w:t>Data {</w:t>
+      </w:r>
+      <w:proofErr w:type="spellStart"/>
+      <w:proofErr w:type="gramStart"/>
+      <w:r>
+        <w:rPr>
+          <w:rFonts w:ascii="Open Sans" w:hAnsi="Open Sans" w:cs="Open Sans"/>
+        </w:rPr>
+        <w:t>d.json</w:t>
+      </w:r>
+      <w:proofErr w:type="spellEnd"/>
+      <w:proofErr w:type="gramEnd"/>
+      <w:r>
+        <w:rPr>
+          <w:rFonts w:ascii="Open Sans" w:hAnsi="Open Sans" w:cs="Open Sans"/>
+        </w:rPr>
+        <w:t>}</w:t>
+      </w:r>
+    </w:p>
+    <w:p>
+      <w:pPr>
+        <w:rPr>
+          <w:rFonts w:ascii="Open Sans" w:hAnsi="Open Sans" w:cs="Open Sans"/>
+        </w:rPr>
+      </w:pPr>
+      <w:r>
+        <w:rPr>
+          <w:rFonts w:ascii="Open Sans" w:hAnsi="Open Sans" w:cs="Open Sans"/>
+        </w:rPr>
+        <w:t>En el período {</w:t>
+      </w:r>
+      <w:proofErr w:type="spellStart"/>
+      <w:proofErr w:type="gramStart"/>
+      <w:r>
+        <w:rPr>
+          <w:rFonts w:ascii="Open Sans" w:hAnsi="Open Sans" w:cs="Open Sans"/>
+        </w:rPr>
+        <w:t>d.fechaInicial</w:t>
+      </w:r>
+      <w:proofErr w:type="spellEnd"/>
+      <w:proofErr w:type="gramEnd"/>
+      <w:r>
+        <w:rPr>
+          <w:rFonts w:ascii="Open Sans" w:hAnsi="Open Sans" w:cs="Open Sans"/>
+        </w:rPr>
+        <w:t>}</w:t>
+      </w:r>
+      <w:r>
+        <w:rPr>
+          <w:rFonts w:ascii="Open Sans" w:hAnsi="Open Sans" w:cs="Open Sans"/>
+        </w:rPr>
+        <w:t xml:space="preserve"> </w:t>
+      </w:r>
+      <w:r>
+        <w:rPr>
+          <w:rFonts w:ascii="Open Sans" w:hAnsi="Open Sans" w:cs="Open Sans"/>
+        </w:rPr>
+        <w:t>a {</w:t>
+      </w:r>
+      <w:proofErr w:type="spellStart"/>
+      <w:r>
+        <w:rPr>
+          <w:rFonts w:ascii="Open Sans" w:hAnsi="Open Sans" w:cs="Open Sans"/>
+        </w:rPr>
+        <w:t>d.fechaFinal</w:t>
+      </w:r>
+      <w:proofErr w:type="spellEnd"/>
+      <w:r>
+        <w:rPr>
+          <w:rFonts w:ascii="Open Sans" w:hAnsi="Open Sans" w:cs="Open Sans"/>
+        </w:rPr>
+        <w:t>}</w:t>
+      </w:r>
+      <w:r>
+        <w:rPr>
+          <w:rFonts w:ascii="Open Sans" w:hAnsi="Open Sans" w:cs="Open Sans"/>
+        </w:rPr>
+        <w:t xml:space="preserve"> </w:t>
+      </w:r>
+      <w:r>
+        <w:rPr>
+          <w:rFonts w:ascii="Open Sans" w:hAnsi="Open Sans" w:cs="Open Sans"/>
+        </w:rPr>
+        <w:t>se realizaron un total de {</w:t>
+      </w:r>
+      <w:proofErr w:type="spellStart"/>
+      <w:r>
+        <w:rPr>
+          <w:rFonts w:ascii="Open Sans" w:hAnsi="Open Sans" w:cs="Open Sans"/>
+        </w:rPr>
+        <w:t>d.num_</w:t>
+      </w:r>
+      <w:r>
+        <w:rPr>
+          <w:rFonts w:ascii="Open Sans" w:hAnsi="Open Sans" w:cs="Open Sans"/>
+        </w:rPr>
+        <w:t>total</w:t>
+      </w:r>
+      <w:proofErr w:type="spellEnd"/>
+      <w:r>
+        <w:rPr>
+          <w:rFonts w:ascii="Open Sans" w:hAnsi="Open Sans" w:cs="Open Sans"/>
+        </w:rPr>
+        <w:t>}</w:t>
+      </w:r>
+      <w:r>
+        <w:rPr>
+          <w:rFonts w:ascii="Open Sans" w:hAnsi="Open Sans" w:cs="Open Sans"/>
+        </w:rPr>
+        <w:t xml:space="preserve"> </w:t>
+      </w:r>
+      <w:r>
+        <w:rPr>
+          <w:rFonts w:ascii="Open Sans" w:hAnsi="Open Sans" w:cs="Open Sans"/>
+        </w:rPr>
+        <w:t xml:space="preserve"> fiesta{</w:t>
+      </w:r>
+      <w:proofErr w:type="spellStart"/>
+      <w:r>
+        <w:rPr>
+          <w:rFonts w:ascii="Open Sans" w:hAnsi="Open Sans" w:cs="Open Sans"/>
+        </w:rPr>
+        <w:t>d.s</w:t>
+      </w:r>
+      <w:proofErr w:type="spellEnd"/>
+      <w:r>
+        <w:rPr>
+          <w:rFonts w:ascii="Open Sans" w:hAnsi="Open Sans" w:cs="Open Sans"/>
+        </w:rPr>
+        <w:t xml:space="preserve">}.  </w:t>
+      </w:r>
+    </w:p>
+    <w:tbl>
+      <w:tblPr>
+        <w:tblStyle w:val="TableGrid"/>
+        <w:tblW w:w="5000" w:type="pct"/>
+        <w:tblLook w:val="04A0" w:firstRow="1" w:lastRow="0" w:firstColumn="1" w:lastColumn="0" w:noHBand="0" w:noVBand="1"/>
+      </w:tblPr>
+      <w:tblGrid>
+        <w:gridCol w:w="5395"/>
+        <w:gridCol w:w="5395"/>
+      </w:tblGrid>
+      <w:tr>
+        <w:tc>
+          <w:tcPr>
+            <w:tcW w:w="2500" w:type="pct"/>
+          </w:tcPr>
+          <w:p>
+            <w:pPr>
+              <w:rPr>
+                <w:rFonts w:ascii="Open Sans" w:hAnsi="Open Sans" w:cs="Open Sans"/>
+                <w:lang w:val="es-419"/>
+              </w:rPr>
+            </w:pPr>
+            <w:r>
+              <w:rPr>
+                <w:rFonts w:ascii="Open Sans" w:hAnsi="Open Sans" w:cs="Open Sans"/>
+                <w:lang w:val="es-419"/>
+              </w:rPr>
+              <w:t>{</w:t>
+            </w:r>
+            <w:proofErr w:type="spellStart"/>
+            <w:proofErr w:type="gramStart"/>
+            <w:r>
+              <w:rPr>
+                <w:rFonts w:ascii="Open Sans" w:hAnsi="Open Sans" w:cs="Open Sans"/>
+                <w:lang w:val="es-419"/>
+              </w:rPr>
+              <w:t>d.eventos</w:t>
+            </w:r>
+            <w:proofErr w:type="spellEnd"/>
+            <w:proofErr w:type="gramEnd"/>
+            <w:r>
+              <w:rPr>
+                <w:rFonts w:ascii="Open Sans" w:hAnsi="Open Sans" w:cs="Open Sans"/>
+                <w:lang w:val="es-419"/>
+              </w:rPr>
+              <w:t>[i].</w:t>
+            </w:r>
+            <w:proofErr w:type="spellStart"/>
+            <w:r>
+              <w:rPr>
+                <w:rFonts w:ascii="Open Sans" w:hAnsi="Open Sans" w:cs="Open Sans"/>
+                <w:lang w:val="es-419"/>
+              </w:rPr>
+              <w:t>tipo_evento</w:t>
+            </w:r>
+            <w:proofErr w:type="spellEnd"/>
+            <w:r>
+              <w:rPr>
+                <w:rFonts w:ascii="Open Sans" w:hAnsi="Open Sans" w:cs="Open Sans"/>
+                <w:lang w:val="es-419"/>
+              </w:rPr>
+              <w:t>}</w:t>
+            </w:r>
+          </w:p>
+        </w:tc>
+        <w:tc>
+          <w:tcPr>
+            <w:tcW w:w="2500" w:type="pct"/>
+          </w:tcPr>
+          <w:p>
+            <w:pPr>
+              <w:rPr>
+                <w:rFonts w:ascii="Open Sans" w:hAnsi="Open Sans" w:cs="Open Sans"/>
+                <w:lang w:val="es-419"/>
+              </w:rPr>
+            </w:pPr>
+            <w:r>
+              <w:rPr>
+                <w:rFonts w:ascii="Open Sans" w:hAnsi="Open Sans" w:cs="Open Sans"/>
+                <w:lang w:val="es-419"/>
+              </w:rPr>
+              <w:t>{</w:t>
+            </w:r>
+            <w:proofErr w:type="spellStart"/>
+            <w:proofErr w:type="gramStart"/>
+            <w:r>
+              <w:rPr>
+                <w:rFonts w:ascii="Open Sans" w:hAnsi="Open Sans" w:cs="Open Sans"/>
+                <w:lang w:val="es-419"/>
+              </w:rPr>
+              <w:t>d.eventos</w:t>
+            </w:r>
+            <w:proofErr w:type="spellEnd"/>
+            <w:proofErr w:type="gramEnd"/>
+            <w:r>
+              <w:rPr>
+                <w:rFonts w:ascii="Open Sans" w:hAnsi="Open Sans" w:cs="Open Sans"/>
+                <w:lang w:val="es-419"/>
+              </w:rPr>
+              <w:t>[i].</w:t>
+            </w:r>
+            <w:proofErr w:type="spellStart"/>
+            <w:r>
+              <w:rPr>
+                <w:rFonts w:ascii="Open Sans" w:hAnsi="Open Sans" w:cs="Open Sans"/>
+                <w:lang w:val="es-419"/>
+              </w:rPr>
+              <w:t>nombre_localizacion</w:t>
+            </w:r>
+            <w:proofErr w:type="spellEnd"/>
+            <w:r>
+              <w:rPr>
+                <w:rFonts w:ascii="Open Sans" w:hAnsi="Open Sans" w:cs="Open Sans"/>
+                <w:lang w:val="es-419"/>
+              </w:rPr>
+              <w:t>}</w:t>
+            </w:r>
+          </w:p>
+        </w:tc>
+      </w:tr>
+      <w:tr>
+        <w:tc>
+          <w:tcPr>
+            <w:tcW w:w="2500" w:type="pct"/>
+          </w:tcPr>
+          <w:p>
+            <w:pPr>
+              <w:rPr>
+                <w:rFonts w:ascii="Open Sans" w:hAnsi="Open Sans" w:cs="Open Sans"/>
+                <w:lang w:val="es-419"/>
+              </w:rPr>
+            </w:pPr>
+            <w:r>
+              <w:rPr>
+                <w:rFonts w:ascii="Open Sans" w:hAnsi="Open Sans" w:cs="Open Sans"/>
+                <w:lang w:val="es-419"/>
+              </w:rPr>
+              <w:t>{</w:t>
+            </w:r>
+            <w:proofErr w:type="spellStart"/>
+            <w:proofErr w:type="gramStart"/>
+            <w:r>
+              <w:rPr>
+                <w:rFonts w:ascii="Open Sans" w:hAnsi="Open Sans" w:cs="Open Sans"/>
+                <w:lang w:val="es-419"/>
+              </w:rPr>
+              <w:t>d.eventos</w:t>
+            </w:r>
+            <w:proofErr w:type="spellEnd"/>
+            <w:proofErr w:type="gramEnd"/>
+            <w:r>
+              <w:rPr>
+                <w:rFonts w:ascii="Open Sans" w:hAnsi="Open Sans" w:cs="Open Sans"/>
+                <w:lang w:val="es-419"/>
+              </w:rPr>
+              <w:t>[i+1].</w:t>
+            </w:r>
+            <w:proofErr w:type="spellStart"/>
+            <w:r>
+              <w:rPr>
+                <w:rFonts w:ascii="Open Sans" w:hAnsi="Open Sans" w:cs="Open Sans"/>
+                <w:lang w:val="es-419"/>
+              </w:rPr>
+              <w:t>tipo_evento</w:t>
+            </w:r>
+            <w:proofErr w:type="spellEnd"/>
+            <w:r>
+              <w:rPr>
+                <w:rFonts w:ascii="Open Sans" w:hAnsi="Open Sans" w:cs="Open Sans"/>
+                <w:lang w:val="es-419"/>
+              </w:rPr>
+              <w:t>}</w:t>
+            </w:r>
+          </w:p>
+        </w:tc>
+        <w:tc>
+          <w:tcPr>
+            <w:tcW w:w="2500" w:type="pct"/>
+          </w:tcPr>
+          <w:p>
+            <w:pPr>
+              <w:rPr>
+                <w:rFonts w:ascii="Open Sans" w:hAnsi="Open Sans" w:cs="Open Sans"/>
+                <w:lang w:val="es-419"/>
+              </w:rPr>
+            </w:pPr>
+            <w:r>
+              <w:rPr>
+                <w:rFonts w:ascii="Open Sans" w:hAnsi="Open Sans" w:cs="Open Sans"/>
+                <w:lang w:val="es-419"/>
+              </w:rPr>
+              <w:t>{</w:t>
+            </w:r>
+            <w:proofErr w:type="spellStart"/>
+            <w:proofErr w:type="gramStart"/>
+            <w:r>
+              <w:rPr>
+                <w:rFonts w:ascii="Open Sans" w:hAnsi="Open Sans" w:cs="Open Sans"/>
+                <w:lang w:val="es-419"/>
+              </w:rPr>
+              <w:t>d.</w:t>
+            </w:r>
+            <w:r>
+              <w:rPr>
+                <w:rFonts w:ascii="Open Sans" w:hAnsi="Open Sans" w:cs="Open Sans"/>
+                <w:lang w:val="es-419"/>
+              </w:rPr>
+              <w:t>eventos</w:t>
+            </w:r>
+            <w:proofErr w:type="spellEnd"/>
+            <w:proofErr w:type="gramEnd"/>
+            <w:r>
+              <w:rPr>
+                <w:rFonts w:ascii="Open Sans" w:hAnsi="Open Sans" w:cs="Open Sans"/>
+                <w:lang w:val="es-419"/>
+              </w:rPr>
+              <w:t>[i</w:t>
+            </w:r>
+            <w:r>
+              <w:rPr>
+                <w:rFonts w:ascii="Open Sans" w:hAnsi="Open Sans" w:cs="Open Sans"/>
+                <w:lang w:val="es-419"/>
+              </w:rPr>
+              <w:t>+1</w:t>
+            </w:r>
+            <w:r>
+              <w:rPr>
+                <w:rFonts w:ascii="Open Sans" w:hAnsi="Open Sans" w:cs="Open Sans"/>
+                <w:lang w:val="es-419"/>
+              </w:rPr>
+              <w:t>].</w:t>
+            </w:r>
+            <w:proofErr w:type="spellStart"/>
+            <w:r>
+              <w:rPr>
+                <w:rFonts w:ascii="Open Sans" w:hAnsi="Open Sans" w:cs="Open Sans"/>
+                <w:lang w:val="es-419"/>
+              </w:rPr>
+              <w:t>nombre_localizacion</w:t>
+            </w:r>
+            <w:proofErr w:type="spellEnd"/>
+            <w:r>
+              <w:rPr>
+                <w:rFonts w:ascii="Open Sans" w:hAnsi="Open Sans" w:cs="Open Sans"/>
+                <w:lang w:val="es-419"/>
+              </w:rPr>
+              <w:t xml:space="preserve"> </w:t>
+            </w:r>
+            <w:r>
+              <w:rPr>
+                <w:rFonts w:ascii="Open Sans" w:hAnsi="Open Sans" w:cs="Open Sans"/>
+                <w:lang w:val="es-419"/>
+              </w:rPr>
+              <w:t>}</w:t>
+            </w:r>
+          </w:p>
+        </w:tc>
+      </w:tr>
+    </w:tbl>
+    <w:p>
+      <w:pPr>
+        <w:rPr>
+          <w:rFonts w:ascii="Open Sans" w:hAnsi="Open Sans" w:cs="Open Sans"/>
+          <w:lang w:val="es-419"/>
+        </w:rPr>
+      </w:pPr>
     </w:p>
     <w:sectPr>
       <w:pgSz w:w="12240" w:h="15840"/>

</xml_diff>

<commit_message>
corregido template de reporte 1
</commit_message>
<xml_diff>
--- a/armaTuFiesta/reports/reporte1.docx
+++ b/armaTuFiesta/reports/reporte1.docx
@@ -298,6 +298,56 @@
         <w:gridCol w:w="5395"/>
         <w:gridCol w:w="5395"/>
       </w:tblGrid>
+      <w:tr>
+        <w:tc>
+          <w:tcPr>
+            <w:tcW w:w="2500" w:type="pct"/>
+          </w:tcPr>
+          <w:p>
+            <w:pPr>
+              <w:rPr>
+                <w:rFonts w:ascii="Open Sans" w:hAnsi="Open Sans" w:cs="Open Sans"/>
+                <w:b/>
+                <w:bCs/>
+                <w:lang w:val="es-419"/>
+              </w:rPr>
+            </w:pPr>
+            <w:r>
+              <w:rPr>
+                <w:rFonts w:ascii="Open Sans" w:hAnsi="Open Sans" w:cs="Open Sans"/>
+                <w:b/>
+                <w:bCs/>
+                <w:lang w:val="es-419"/>
+              </w:rPr>
+              <w:t>Tipo de evento</w:t>
+            </w:r>
+          </w:p>
+        </w:tc>
+        <w:tc>
+          <w:tcPr>
+            <w:tcW w:w="2500" w:type="pct"/>
+          </w:tcPr>
+          <w:p>
+            <w:pPr>
+              <w:rPr>
+                <w:rFonts w:ascii="Open Sans" w:hAnsi="Open Sans" w:cs="Open Sans"/>
+                <w:b/>
+                <w:bCs/>
+                <w:lang w:val="es-419"/>
+              </w:rPr>
+            </w:pPr>
+            <w:r>
+              <w:rPr>
+                <w:rFonts w:ascii="Open Sans" w:hAnsi="Open Sans" w:cs="Open Sans"/>
+                <w:b/>
+                <w:bCs/>
+                <w:lang w:val="es-419"/>
+              </w:rPr>
+              <w:t>Localización</w:t>
+            </w:r>
+          </w:p>
+        </w:tc>
+      </w:tr>
       <w:tr>
         <w:tc>
           <w:tcPr>

</xml_diff>

<commit_message>
actualizado functionize y finalizado el primer reporte
</commit_message>
<xml_diff>
--- a/armaTuFiesta/reports/reporte1.docx
+++ b/armaTuFiesta/reports/reporte1.docx
@@ -156,35 +156,6 @@
         <w:rPr>
           <w:rFonts w:ascii="Open Sans" w:hAnsi="Open Sans" w:cs="Open Sans"/>
         </w:rPr>
-        <w:t>Data {</w:t>
-      </w:r>
-      <w:proofErr w:type="spellStart"/>
-      <w:proofErr w:type="gramStart"/>
-      <w:r>
-        <w:rPr>
-          <w:rFonts w:ascii="Open Sans" w:hAnsi="Open Sans" w:cs="Open Sans"/>
-        </w:rPr>
-        <w:t>d.json</w:t>
-      </w:r>
-      <w:proofErr w:type="spellEnd"/>
-      <w:proofErr w:type="gramEnd"/>
-      <w:r>
-        <w:rPr>
-          <w:rFonts w:ascii="Open Sans" w:hAnsi="Open Sans" w:cs="Open Sans"/>
-        </w:rPr>
-        <w:t>}</w:t>
-      </w:r>
-    </w:p>
-    <w:p>
-      <w:pPr>
-        <w:rPr>
-          <w:rFonts w:ascii="Open Sans" w:hAnsi="Open Sans" w:cs="Open Sans"/>
-        </w:rPr>
-      </w:pPr>
-      <w:r>
-        <w:rPr>
-          <w:rFonts w:ascii="Open Sans" w:hAnsi="Open Sans" w:cs="Open Sans"/>
-        </w:rPr>
         <w:t>En el período {</w:t>
       </w:r>
       <w:proofErr w:type="spellStart"/>
@@ -239,18 +210,46 @@
         <w:rPr>
           <w:rFonts w:ascii="Open Sans" w:hAnsi="Open Sans" w:cs="Open Sans"/>
         </w:rPr>
-        <w:t>se realizaron un total de {</w:t>
+        <w:t xml:space="preserve">se realizaron un total de </w:t>
+      </w:r>
+    </w:p>
+    <w:p>
+      <w:pPr>
+        <w:jc w:val="center"/>
+        <w:rPr>
+          <w:rFonts w:ascii="Open Sans" w:hAnsi="Open Sans" w:cs="Open Sans"/>
+          <w:sz w:val="28"/>
+          <w:szCs w:val="28"/>
+        </w:rPr>
+      </w:pPr>
+      <w:r>
+        <w:rPr>
+          <w:rFonts w:ascii="Open Sans" w:hAnsi="Open Sans" w:cs="Open Sans"/>
+          <w:b/>
+          <w:bCs/>
+          <w:sz w:val="28"/>
+          <w:szCs w:val="28"/>
+        </w:rPr>
+        <w:t>{</w:t>
       </w:r>
       <w:proofErr w:type="spellStart"/>
       <w:r>
         <w:rPr>
           <w:rFonts w:ascii="Open Sans" w:hAnsi="Open Sans" w:cs="Open Sans"/>
+          <w:b/>
+          <w:bCs/>
+          <w:sz w:val="28"/>
+          <w:szCs w:val="28"/>
         </w:rPr>
         <w:t>d.num_</w:t>
       </w:r>
       <w:r>
         <w:rPr>
           <w:rFonts w:ascii="Open Sans" w:hAnsi="Open Sans" w:cs="Open Sans"/>
+          <w:b/>
+          <w:bCs/>
+          <w:sz w:val="28"/>
+          <w:szCs w:val="28"/>
         </w:rPr>
         <w:t>total</w:t>
       </w:r>
@@ -258,25 +257,37 @@
       <w:r>
         <w:rPr>
           <w:rFonts w:ascii="Open Sans" w:hAnsi="Open Sans" w:cs="Open Sans"/>
+          <w:b/>
+          <w:bCs/>
+          <w:sz w:val="28"/>
+          <w:szCs w:val="28"/>
         </w:rPr>
         <w:t>}</w:t>
       </w:r>
       <w:r>
         <w:rPr>
           <w:rFonts w:ascii="Open Sans" w:hAnsi="Open Sans" w:cs="Open Sans"/>
+          <w:sz w:val="28"/>
+          <w:szCs w:val="28"/>
         </w:rPr>
         <w:t xml:space="preserve"> </w:t>
       </w:r>
+      <w:proofErr w:type="gramStart"/>
       <w:r>
         <w:rPr>
           <w:rFonts w:ascii="Open Sans" w:hAnsi="Open Sans" w:cs="Open Sans"/>
-        </w:rPr>
-        <w:t xml:space="preserve"> fiesta{</w:t>
+          <w:sz w:val="28"/>
+          <w:szCs w:val="28"/>
+        </w:rPr>
+        <w:t>fiesta{</w:t>
       </w:r>
       <w:proofErr w:type="spellStart"/>
+      <w:proofErr w:type="gramEnd"/>
       <w:r>
         <w:rPr>
           <w:rFonts w:ascii="Open Sans" w:hAnsi="Open Sans" w:cs="Open Sans"/>
+          <w:sz w:val="28"/>
+          <w:szCs w:val="28"/>
         </w:rPr>
         <w:t>d.s</w:t>
       </w:r>
@@ -284,8 +295,10 @@
       <w:r>
         <w:rPr>
           <w:rFonts w:ascii="Open Sans" w:hAnsi="Open Sans" w:cs="Open Sans"/>
-        </w:rPr>
-        <w:t xml:space="preserve">}.  </w:t>
+          <w:sz w:val="28"/>
+          <w:szCs w:val="28"/>
+        </w:rPr>
+        <w:t>}.</w:t>
       </w:r>
     </w:p>
     <w:tbl>
@@ -295,13 +308,17 @@
         <w:tblLook w:val="04A0" w:firstRow="1" w:lastRow="0" w:firstColumn="1" w:lastColumn="0" w:noHBand="0" w:noVBand="1"/>
       </w:tblPr>
       <w:tblGrid>
-        <w:gridCol w:w="5395"/>
-        <w:gridCol w:w="5395"/>
+        <w:gridCol w:w="1867"/>
+        <w:gridCol w:w="1600"/>
+        <w:gridCol w:w="1661"/>
+        <w:gridCol w:w="1991"/>
+        <w:gridCol w:w="1729"/>
+        <w:gridCol w:w="1942"/>
       </w:tblGrid>
       <w:tr>
         <w:tc>
           <w:tcPr>
-            <w:tcW w:w="2500" w:type="pct"/>
+            <w:tcW w:w="864" w:type="pct"/>
           </w:tcPr>
           <w:p>
             <w:pPr>
@@ -319,13 +336,13 @@
                 <w:bCs/>
                 <w:lang w:val="es-419"/>
               </w:rPr>
-              <w:t>Tipo de evento</w:t>
+              <w:t>Fecha</w:t>
             </w:r>
           </w:p>
         </w:tc>
         <w:tc>
           <w:tcPr>
-            <w:tcW w:w="2500" w:type="pct"/>
+            <w:tcW w:w="740" w:type="pct"/>
           </w:tcPr>
           <w:p>
             <w:pPr>
@@ -343,7 +360,103 @@
                 <w:bCs/>
                 <w:lang w:val="es-419"/>
               </w:rPr>
+              <w:t>Tipo de evento</w:t>
+            </w:r>
+          </w:p>
+        </w:tc>
+        <w:tc>
+          <w:tcPr>
+            <w:tcW w:w="778" w:type="pct"/>
+          </w:tcPr>
+          <w:p>
+            <w:pPr>
+              <w:rPr>
+                <w:rFonts w:ascii="Open Sans" w:hAnsi="Open Sans" w:cs="Open Sans"/>
+                <w:b/>
+                <w:bCs/>
+                <w:lang w:val="es-419"/>
+              </w:rPr>
+            </w:pPr>
+            <w:r>
+              <w:rPr>
+                <w:rFonts w:ascii="Open Sans" w:hAnsi="Open Sans" w:cs="Open Sans"/>
+                <w:b/>
+                <w:bCs/>
+                <w:lang w:val="es-419"/>
+              </w:rPr>
+              <w:t>Tema Evento</w:t>
+            </w:r>
+          </w:p>
+        </w:tc>
+        <w:tc>
+          <w:tcPr>
+            <w:tcW w:w="921" w:type="pct"/>
+          </w:tcPr>
+          <w:p>
+            <w:pPr>
+              <w:rPr>
+                <w:rFonts w:ascii="Open Sans" w:hAnsi="Open Sans" w:cs="Open Sans"/>
+                <w:b/>
+                <w:bCs/>
+                <w:lang w:val="es-419"/>
+              </w:rPr>
+            </w:pPr>
+            <w:r>
+              <w:rPr>
+                <w:rFonts w:ascii="Open Sans" w:hAnsi="Open Sans" w:cs="Open Sans"/>
+                <w:b/>
+                <w:bCs/>
+                <w:lang w:val="es-419"/>
+              </w:rPr>
               <w:t>Localización</w:t>
+            </w:r>
+          </w:p>
+        </w:tc>
+        <w:tc>
+          <w:tcPr>
+            <w:tcW w:w="115" w:type="pct"/>
+          </w:tcPr>
+          <w:p>
+            <w:pPr>
+              <w:rPr>
+                <w:rFonts w:ascii="Open Sans" w:hAnsi="Open Sans" w:cs="Open Sans"/>
+                <w:b/>
+                <w:bCs/>
+                <w:lang w:val="es-419"/>
+              </w:rPr>
+            </w:pPr>
+            <w:r>
+              <w:rPr>
+                <w:rFonts w:ascii="Open Sans" w:hAnsi="Open Sans" w:cs="Open Sans"/>
+                <w:b/>
+                <w:bCs/>
+                <w:lang w:val="es-419"/>
+              </w:rPr>
+              <w:t>Nombre salón</w:t>
+            </w:r>
+          </w:p>
+        </w:tc>
+        <w:tc>
+          <w:tcPr>
+            <w:tcW w:w="1582" w:type="pct"/>
+          </w:tcPr>
+          <w:p>
+            <w:pPr>
+              <w:rPr>
+                <w:rFonts w:ascii="Open Sans" w:hAnsi="Open Sans" w:cs="Open Sans"/>
+                <w:b/>
+                <w:bCs/>
+                <w:lang w:val="es-419"/>
+              </w:rPr>
+            </w:pPr>
+            <w:r>
+              <w:rPr>
+                <w:rFonts w:ascii="Open Sans" w:hAnsi="Open Sans" w:cs="Open Sans"/>
+                <w:b/>
+                <w:bCs/>
+                <w:lang w:val="es-419"/>
+              </w:rPr>
+              <w:t>Invitados</w:t>
             </w:r>
           </w:p>
         </w:tc>
@@ -351,7 +464,7 @@
       <w:tr>
         <w:tc>
           <w:tcPr>
-            <w:tcW w:w="2500" w:type="pct"/>
+            <w:tcW w:w="864" w:type="pct"/>
           </w:tcPr>
           <w:p>
             <w:pPr>
@@ -391,7 +504,7 @@
                 <w:rFonts w:ascii="Open Sans" w:hAnsi="Open Sans" w:cs="Open Sans"/>
                 <w:lang w:val="es-419"/>
               </w:rPr>
-              <w:t>tipo_evento</w:t>
+              <w:t>fecha_realizacion</w:t>
             </w:r>
             <w:proofErr w:type="spellEnd"/>
             <w:r>
@@ -405,7 +518,7 @@
         </w:tc>
         <w:tc>
           <w:tcPr>
-            <w:tcW w:w="2500" w:type="pct"/>
+            <w:tcW w:w="740" w:type="pct"/>
           </w:tcPr>
           <w:p>
             <w:pPr>
@@ -445,7 +558,223 @@
                 <w:rFonts w:ascii="Open Sans" w:hAnsi="Open Sans" w:cs="Open Sans"/>
                 <w:lang w:val="es-419"/>
               </w:rPr>
+              <w:t>tipo_evento</w:t>
+            </w:r>
+            <w:proofErr w:type="spellEnd"/>
+            <w:r>
+              <w:rPr>
+                <w:rFonts w:ascii="Open Sans" w:hAnsi="Open Sans" w:cs="Open Sans"/>
+                <w:lang w:val="es-419"/>
+              </w:rPr>
+              <w:t>}</w:t>
+            </w:r>
+          </w:p>
+        </w:tc>
+        <w:tc>
+          <w:tcPr>
+            <w:tcW w:w="778" w:type="pct"/>
+          </w:tcPr>
+          <w:p>
+            <w:pPr>
+              <w:rPr>
+                <w:rFonts w:ascii="Open Sans" w:hAnsi="Open Sans" w:cs="Open Sans"/>
+                <w:lang w:val="es-419"/>
+              </w:rPr>
+            </w:pPr>
+            <w:r>
+              <w:rPr>
+                <w:rFonts w:ascii="Open Sans" w:hAnsi="Open Sans" w:cs="Open Sans"/>
+                <w:lang w:val="es-419"/>
+              </w:rPr>
+              <w:t>{</w:t>
+            </w:r>
+            <w:proofErr w:type="spellStart"/>
+            <w:proofErr w:type="gramStart"/>
+            <w:r>
+              <w:rPr>
+                <w:rFonts w:ascii="Open Sans" w:hAnsi="Open Sans" w:cs="Open Sans"/>
+                <w:lang w:val="es-419"/>
+              </w:rPr>
+              <w:t>d.eventos</w:t>
+            </w:r>
+            <w:proofErr w:type="spellEnd"/>
+            <w:proofErr w:type="gramEnd"/>
+            <w:r>
+              <w:rPr>
+                <w:rFonts w:ascii="Open Sans" w:hAnsi="Open Sans" w:cs="Open Sans"/>
+                <w:lang w:val="es-419"/>
+              </w:rPr>
+              <w:t>[i].</w:t>
+            </w:r>
+            <w:proofErr w:type="spellStart"/>
+            <w:r>
+              <w:rPr>
+                <w:rFonts w:ascii="Open Sans" w:hAnsi="Open Sans" w:cs="Open Sans"/>
+                <w:lang w:val="es-419"/>
+              </w:rPr>
+              <w:t>tema_evento</w:t>
+            </w:r>
+            <w:proofErr w:type="spellEnd"/>
+            <w:r>
+              <w:rPr>
+                <w:rFonts w:ascii="Open Sans" w:hAnsi="Open Sans" w:cs="Open Sans"/>
+                <w:lang w:val="es-419"/>
+              </w:rPr>
+              <w:t>}</w:t>
+            </w:r>
+          </w:p>
+        </w:tc>
+        <w:tc>
+          <w:tcPr>
+            <w:tcW w:w="921" w:type="pct"/>
+          </w:tcPr>
+          <w:p>
+            <w:pPr>
+              <w:rPr>
+                <w:rFonts w:ascii="Open Sans" w:hAnsi="Open Sans" w:cs="Open Sans"/>
+                <w:lang w:val="es-419"/>
+              </w:rPr>
+            </w:pPr>
+            <w:r>
+              <w:rPr>
+                <w:rFonts w:ascii="Open Sans" w:hAnsi="Open Sans" w:cs="Open Sans"/>
+                <w:lang w:val="es-419"/>
+              </w:rPr>
+              <w:t>{</w:t>
+            </w:r>
+            <w:proofErr w:type="spellStart"/>
+            <w:proofErr w:type="gramStart"/>
+            <w:r>
+              <w:rPr>
+                <w:rFonts w:ascii="Open Sans" w:hAnsi="Open Sans" w:cs="Open Sans"/>
+                <w:lang w:val="es-419"/>
+              </w:rPr>
+              <w:t>d.eventos</w:t>
+            </w:r>
+            <w:proofErr w:type="spellEnd"/>
+            <w:proofErr w:type="gramEnd"/>
+            <w:r>
+              <w:rPr>
+                <w:rFonts w:ascii="Open Sans" w:hAnsi="Open Sans" w:cs="Open Sans"/>
+                <w:lang w:val="es-419"/>
+              </w:rPr>
+              <w:t>[i].</w:t>
+            </w:r>
+            <w:proofErr w:type="spellStart"/>
+            <w:r>
+              <w:rPr>
+                <w:rFonts w:ascii="Open Sans" w:hAnsi="Open Sans" w:cs="Open Sans"/>
+                <w:lang w:val="es-419"/>
+              </w:rPr>
               <w:t>nombre_localizacion</w:t>
+            </w:r>
+            <w:proofErr w:type="spellEnd"/>
+            <w:r>
+              <w:rPr>
+                <w:rFonts w:ascii="Open Sans" w:hAnsi="Open Sans" w:cs="Open Sans"/>
+                <w:lang w:val="es-419"/>
+              </w:rPr>
+              <w:t>}</w:t>
+            </w:r>
+          </w:p>
+        </w:tc>
+        <w:tc>
+          <w:tcPr>
+            <w:tcW w:w="115" w:type="pct"/>
+          </w:tcPr>
+          <w:p>
+            <w:pPr>
+              <w:rPr>
+                <w:rFonts w:ascii="Open Sans" w:hAnsi="Open Sans" w:cs="Open Sans"/>
+                <w:lang w:val="es-419"/>
+              </w:rPr>
+            </w:pPr>
+            <w:r>
+              <w:rPr>
+                <w:rFonts w:ascii="Open Sans" w:hAnsi="Open Sans" w:cs="Open Sans"/>
+                <w:lang w:val="es-419"/>
+              </w:rPr>
+              <w:t>{</w:t>
+            </w:r>
+            <w:proofErr w:type="spellStart"/>
+            <w:proofErr w:type="gramStart"/>
+            <w:r>
+              <w:rPr>
+                <w:rFonts w:ascii="Open Sans" w:hAnsi="Open Sans" w:cs="Open Sans"/>
+                <w:lang w:val="es-419"/>
+              </w:rPr>
+              <w:t>d.eventos</w:t>
+            </w:r>
+            <w:proofErr w:type="spellEnd"/>
+            <w:proofErr w:type="gramEnd"/>
+            <w:r>
+              <w:rPr>
+                <w:rFonts w:ascii="Open Sans" w:hAnsi="Open Sans" w:cs="Open Sans"/>
+                <w:lang w:val="es-419"/>
+              </w:rPr>
+              <w:t>[i].</w:t>
+            </w:r>
+            <w:proofErr w:type="spellStart"/>
+            <w:r>
+              <w:rPr>
+                <w:rFonts w:ascii="Open Sans" w:hAnsi="Open Sans" w:cs="Open Sans"/>
+                <w:lang w:val="es-419"/>
+              </w:rPr>
+              <w:t>nombre_salon</w:t>
+            </w:r>
+            <w:proofErr w:type="spellEnd"/>
+            <w:r>
+              <w:rPr>
+                <w:rFonts w:ascii="Open Sans" w:hAnsi="Open Sans" w:cs="Open Sans"/>
+                <w:lang w:val="es-419"/>
+              </w:rPr>
+              <w:t>}</w:t>
+            </w:r>
+          </w:p>
+        </w:tc>
+        <w:tc>
+          <w:tcPr>
+            <w:tcW w:w="1582" w:type="pct"/>
+          </w:tcPr>
+          <w:p>
+            <w:pPr>
+              <w:rPr>
+                <w:rFonts w:ascii="Open Sans" w:hAnsi="Open Sans" w:cs="Open Sans"/>
+                <w:lang w:val="es-419"/>
+              </w:rPr>
+            </w:pPr>
+            <w:r>
+              <w:rPr>
+                <w:rFonts w:ascii="Open Sans" w:hAnsi="Open Sans" w:cs="Open Sans"/>
+                <w:lang w:val="es-419"/>
+              </w:rPr>
+              <w:t>{</w:t>
+            </w:r>
+            <w:proofErr w:type="spellStart"/>
+            <w:proofErr w:type="gramStart"/>
+            <w:r>
+              <w:rPr>
+                <w:rFonts w:ascii="Open Sans" w:hAnsi="Open Sans" w:cs="Open Sans"/>
+                <w:lang w:val="es-419"/>
+              </w:rPr>
+              <w:t>d.eventos</w:t>
+            </w:r>
+            <w:proofErr w:type="spellEnd"/>
+            <w:proofErr w:type="gramEnd"/>
+            <w:r>
+              <w:rPr>
+                <w:rFonts w:ascii="Open Sans" w:hAnsi="Open Sans" w:cs="Open Sans"/>
+                <w:lang w:val="es-419"/>
+              </w:rPr>
+              <w:t>[i].</w:t>
+            </w:r>
+            <w:proofErr w:type="spellStart"/>
+            <w:r>
+              <w:rPr>
+                <w:rFonts w:ascii="Open Sans" w:hAnsi="Open Sans" w:cs="Open Sans"/>
+                <w:lang w:val="es-419"/>
+              </w:rPr>
+              <w:t>cantidad_invitados</w:t>
             </w:r>
             <w:proofErr w:type="spellEnd"/>
             <w:r>
@@ -461,7 +790,7 @@
       <w:tr>
         <w:tc>
           <w:tcPr>
-            <w:tcW w:w="2500" w:type="pct"/>
+            <w:tcW w:w="864" w:type="pct"/>
           </w:tcPr>
           <w:p>
             <w:pPr>
@@ -493,15 +822,29 @@
                 <w:rFonts w:ascii="Open Sans" w:hAnsi="Open Sans" w:cs="Open Sans"/>
                 <w:lang w:val="es-419"/>
               </w:rPr>
-              <w:t>[i+1].</w:t>
-            </w:r>
-            <w:proofErr w:type="spellStart"/>
-            <w:r>
-              <w:rPr>
-                <w:rFonts w:ascii="Open Sans" w:hAnsi="Open Sans" w:cs="Open Sans"/>
-                <w:lang w:val="es-419"/>
-              </w:rPr>
-              <w:t>tipo_evento</w:t>
+              <w:t>[i</w:t>
+            </w:r>
+            <w:r>
+              <w:rPr>
+                <w:rFonts w:ascii="Open Sans" w:hAnsi="Open Sans" w:cs="Open Sans"/>
+                <w:lang w:val="es-419"/>
+              </w:rPr>
+              <w:t>+1</w:t>
+            </w:r>
+            <w:r>
+              <w:rPr>
+                <w:rFonts w:ascii="Open Sans" w:hAnsi="Open Sans" w:cs="Open Sans"/>
+                <w:lang w:val="es-419"/>
+              </w:rPr>
+              <w:t>].</w:t>
+            </w:r>
+            <w:proofErr w:type="spellStart"/>
+            <w:r>
+              <w:rPr>
+                <w:rFonts w:ascii="Open Sans" w:hAnsi="Open Sans" w:cs="Open Sans"/>
+                <w:lang w:val="es-419"/>
+              </w:rPr>
+              <w:t>fecha_realizacion</w:t>
             </w:r>
             <w:proofErr w:type="spellEnd"/>
             <w:r>
@@ -515,7 +858,7 @@
         </w:tc>
         <w:tc>
           <w:tcPr>
-            <w:tcW w:w="2500" w:type="pct"/>
+            <w:tcW w:w="740" w:type="pct"/>
           </w:tcPr>
           <w:p>
             <w:pPr>
@@ -538,14 +881,7 @@
                 <w:rFonts w:ascii="Open Sans" w:hAnsi="Open Sans" w:cs="Open Sans"/>
                 <w:lang w:val="es-419"/>
               </w:rPr>
-              <w:t>d.</w:t>
-            </w:r>
-            <w:r>
-              <w:rPr>
-                <w:rFonts w:ascii="Open Sans" w:hAnsi="Open Sans" w:cs="Open Sans"/>
-                <w:lang w:val="es-419"/>
-              </w:rPr>
-              <w:t>eventos</w:t>
+              <w:t>d.eventos</w:t>
             </w:r>
             <w:proofErr w:type="spellEnd"/>
             <w:proofErr w:type="gramEnd"/>
@@ -554,6 +890,60 @@
                 <w:rFonts w:ascii="Open Sans" w:hAnsi="Open Sans" w:cs="Open Sans"/>
                 <w:lang w:val="es-419"/>
               </w:rPr>
+              <w:t>[i+1].</w:t>
+            </w:r>
+            <w:proofErr w:type="spellStart"/>
+            <w:r>
+              <w:rPr>
+                <w:rFonts w:ascii="Open Sans" w:hAnsi="Open Sans" w:cs="Open Sans"/>
+                <w:lang w:val="es-419"/>
+              </w:rPr>
+              <w:t>tipo_evento</w:t>
+            </w:r>
+            <w:proofErr w:type="spellEnd"/>
+            <w:r>
+              <w:rPr>
+                <w:rFonts w:ascii="Open Sans" w:hAnsi="Open Sans" w:cs="Open Sans"/>
+                <w:lang w:val="es-419"/>
+              </w:rPr>
+              <w:t>}</w:t>
+            </w:r>
+          </w:p>
+        </w:tc>
+        <w:tc>
+          <w:tcPr>
+            <w:tcW w:w="778" w:type="pct"/>
+          </w:tcPr>
+          <w:p>
+            <w:pPr>
+              <w:rPr>
+                <w:rFonts w:ascii="Open Sans" w:hAnsi="Open Sans" w:cs="Open Sans"/>
+                <w:lang w:val="es-419"/>
+              </w:rPr>
+            </w:pPr>
+            <w:r>
+              <w:rPr>
+                <w:rFonts w:ascii="Open Sans" w:hAnsi="Open Sans" w:cs="Open Sans"/>
+                <w:lang w:val="es-419"/>
+              </w:rPr>
+              <w:t>{</w:t>
+            </w:r>
+            <w:proofErr w:type="spellStart"/>
+            <w:proofErr w:type="gramStart"/>
+            <w:r>
+              <w:rPr>
+                <w:rFonts w:ascii="Open Sans" w:hAnsi="Open Sans" w:cs="Open Sans"/>
+                <w:lang w:val="es-419"/>
+              </w:rPr>
+              <w:t>d.eventos</w:t>
+            </w:r>
+            <w:proofErr w:type="spellEnd"/>
+            <w:proofErr w:type="gramEnd"/>
+            <w:r>
+              <w:rPr>
+                <w:rFonts w:ascii="Open Sans" w:hAnsi="Open Sans" w:cs="Open Sans"/>
+                <w:lang w:val="es-419"/>
+              </w:rPr>
               <w:t>[i</w:t>
             </w:r>
             <w:r>
@@ -576,6 +966,60 @@
                 <w:rFonts w:ascii="Open Sans" w:hAnsi="Open Sans" w:cs="Open Sans"/>
                 <w:lang w:val="es-419"/>
               </w:rPr>
+              <w:t>tema_evento</w:t>
+            </w:r>
+            <w:proofErr w:type="spellEnd"/>
+            <w:r>
+              <w:rPr>
+                <w:rFonts w:ascii="Open Sans" w:hAnsi="Open Sans" w:cs="Open Sans"/>
+                <w:lang w:val="es-419"/>
+              </w:rPr>
+              <w:t>}</w:t>
+            </w:r>
+          </w:p>
+        </w:tc>
+        <w:tc>
+          <w:tcPr>
+            <w:tcW w:w="921" w:type="pct"/>
+          </w:tcPr>
+          <w:p>
+            <w:pPr>
+              <w:rPr>
+                <w:rFonts w:ascii="Open Sans" w:hAnsi="Open Sans" w:cs="Open Sans"/>
+                <w:lang w:val="es-419"/>
+              </w:rPr>
+            </w:pPr>
+            <w:r>
+              <w:rPr>
+                <w:rFonts w:ascii="Open Sans" w:hAnsi="Open Sans" w:cs="Open Sans"/>
+                <w:lang w:val="es-419"/>
+              </w:rPr>
+              <w:t>{</w:t>
+            </w:r>
+            <w:proofErr w:type="spellStart"/>
+            <w:proofErr w:type="gramStart"/>
+            <w:r>
+              <w:rPr>
+                <w:rFonts w:ascii="Open Sans" w:hAnsi="Open Sans" w:cs="Open Sans"/>
+                <w:lang w:val="es-419"/>
+              </w:rPr>
+              <w:t>d.eventos</w:t>
+            </w:r>
+            <w:proofErr w:type="spellEnd"/>
+            <w:proofErr w:type="gramEnd"/>
+            <w:r>
+              <w:rPr>
+                <w:rFonts w:ascii="Open Sans" w:hAnsi="Open Sans" w:cs="Open Sans"/>
+                <w:lang w:val="es-419"/>
+              </w:rPr>
+              <w:t>[i+1].</w:t>
+            </w:r>
+            <w:proofErr w:type="spellStart"/>
+            <w:r>
+              <w:rPr>
+                <w:rFonts w:ascii="Open Sans" w:hAnsi="Open Sans" w:cs="Open Sans"/>
+                <w:lang w:val="es-419"/>
+              </w:rPr>
               <w:t>nombre_localizacion</w:t>
             </w:r>
             <w:proofErr w:type="spellEnd"/>
@@ -584,8 +1028,137 @@
                 <w:rFonts w:ascii="Open Sans" w:hAnsi="Open Sans" w:cs="Open Sans"/>
                 <w:lang w:val="es-419"/>
               </w:rPr>
-              <w:t xml:space="preserve"> </w:t>
-            </w:r>
+              <w:t xml:space="preserve"> }</w:t>
+            </w:r>
+          </w:p>
+        </w:tc>
+        <w:tc>
+          <w:tcPr>
+            <w:tcW w:w="115" w:type="pct"/>
+          </w:tcPr>
+          <w:p>
+            <w:pPr>
+              <w:rPr>
+                <w:rFonts w:ascii="Open Sans" w:hAnsi="Open Sans" w:cs="Open Sans"/>
+                <w:lang w:val="es-419"/>
+              </w:rPr>
+            </w:pPr>
+            <w:r>
+              <w:rPr>
+                <w:rFonts w:ascii="Open Sans" w:hAnsi="Open Sans" w:cs="Open Sans"/>
+                <w:lang w:val="es-419"/>
+              </w:rPr>
+              <w:t>{</w:t>
+            </w:r>
+            <w:proofErr w:type="spellStart"/>
+            <w:proofErr w:type="gramStart"/>
+            <w:r>
+              <w:rPr>
+                <w:rFonts w:ascii="Open Sans" w:hAnsi="Open Sans" w:cs="Open Sans"/>
+                <w:lang w:val="es-419"/>
+              </w:rPr>
+              <w:t>d.eventos</w:t>
+            </w:r>
+            <w:proofErr w:type="spellEnd"/>
+            <w:proofErr w:type="gramEnd"/>
+            <w:r>
+              <w:rPr>
+                <w:rFonts w:ascii="Open Sans" w:hAnsi="Open Sans" w:cs="Open Sans"/>
+                <w:lang w:val="es-419"/>
+              </w:rPr>
+              <w:t>[i</w:t>
+            </w:r>
+            <w:r>
+              <w:rPr>
+                <w:rFonts w:ascii="Open Sans" w:hAnsi="Open Sans" w:cs="Open Sans"/>
+                <w:lang w:val="es-419"/>
+              </w:rPr>
+              <w:t>+1</w:t>
+            </w:r>
+            <w:r>
+              <w:rPr>
+                <w:rFonts w:ascii="Open Sans" w:hAnsi="Open Sans" w:cs="Open Sans"/>
+                <w:lang w:val="es-419"/>
+              </w:rPr>
+              <w:t>].</w:t>
+            </w:r>
+            <w:proofErr w:type="spellStart"/>
+            <w:r>
+              <w:rPr>
+                <w:rFonts w:ascii="Open Sans" w:hAnsi="Open Sans" w:cs="Open Sans"/>
+                <w:lang w:val="es-419"/>
+              </w:rPr>
+              <w:t>nombre_salon</w:t>
+            </w:r>
+            <w:proofErr w:type="spellEnd"/>
+            <w:r>
+              <w:rPr>
+                <w:rFonts w:ascii="Open Sans" w:hAnsi="Open Sans" w:cs="Open Sans"/>
+                <w:lang w:val="es-419"/>
+              </w:rPr>
+              <w:t>}</w:t>
+            </w:r>
+          </w:p>
+        </w:tc>
+        <w:tc>
+          <w:tcPr>
+            <w:tcW w:w="1582" w:type="pct"/>
+          </w:tcPr>
+          <w:p>
+            <w:pPr>
+              <w:rPr>
+                <w:rFonts w:ascii="Open Sans" w:hAnsi="Open Sans" w:cs="Open Sans"/>
+                <w:lang w:val="es-419"/>
+              </w:rPr>
+            </w:pPr>
+            <w:r>
+              <w:rPr>
+                <w:rFonts w:ascii="Open Sans" w:hAnsi="Open Sans" w:cs="Open Sans"/>
+                <w:lang w:val="es-419"/>
+              </w:rPr>
+              <w:t>{</w:t>
+            </w:r>
+            <w:proofErr w:type="spellStart"/>
+            <w:proofErr w:type="gramStart"/>
+            <w:r>
+              <w:rPr>
+                <w:rFonts w:ascii="Open Sans" w:hAnsi="Open Sans" w:cs="Open Sans"/>
+                <w:lang w:val="es-419"/>
+              </w:rPr>
+              <w:t>d.eventos</w:t>
+            </w:r>
+            <w:proofErr w:type="spellEnd"/>
+            <w:proofErr w:type="gramEnd"/>
+            <w:r>
+              <w:rPr>
+                <w:rFonts w:ascii="Open Sans" w:hAnsi="Open Sans" w:cs="Open Sans"/>
+                <w:lang w:val="es-419"/>
+              </w:rPr>
+              <w:t>[i</w:t>
+            </w:r>
+            <w:r>
+              <w:rPr>
+                <w:rFonts w:ascii="Open Sans" w:hAnsi="Open Sans" w:cs="Open Sans"/>
+                <w:lang w:val="es-419"/>
+              </w:rPr>
+              <w:t>+1</w:t>
+            </w:r>
+            <w:r>
+              <w:rPr>
+                <w:rFonts w:ascii="Open Sans" w:hAnsi="Open Sans" w:cs="Open Sans"/>
+                <w:lang w:val="es-419"/>
+              </w:rPr>
+              <w:t>].</w:t>
+            </w:r>
+            <w:proofErr w:type="spellStart"/>
+            <w:r>
+              <w:rPr>
+                <w:rFonts w:ascii="Open Sans" w:hAnsi="Open Sans" w:cs="Open Sans"/>
+                <w:lang w:val="es-419"/>
+              </w:rPr>
+              <w:t>cantidad_invitados</w:t>
+            </w:r>
+            <w:proofErr w:type="spellEnd"/>
             <w:r>
               <w:rPr>
                 <w:rFonts w:ascii="Open Sans" w:hAnsi="Open Sans" w:cs="Open Sans"/>
@@ -601,7 +1174,6 @@
       <w:pPr>
         <w:rPr>
           <w:rFonts w:ascii="Open Sans" w:hAnsi="Open Sans" w:cs="Open Sans"/>
-          <w:lang w:val="es-419"/>
         </w:rPr>
       </w:pPr>
     </w:p>

</xml_diff>